<commit_message>
Que els adverbis de lloc puguin complementar a noms encara que no omplin un slot de lloc. Refeta tota la funció solveAdverbs a Mypattern i les seves derivades a Myslot i Mymatching.
</commit_message>
<xml_diff>
--- a/txt/ampliacions-i-millores-expansio.docx
+++ b/txt/ampliacions-i-millores-expansio.docx
@@ -1669,12 +1669,14 @@
         <w:rPr>
           <w:rFonts w:cs="Times New Roman"/>
           <w:i/>
-          <w:lang w:val="ca-ES"/>
-        </w:rPr>
-      </w:pPr>
-      <w:r>
-        <w:rPr>
-          <w:rFonts w:cs="Times New Roman"/>
+          <w:highlight w:val="green"/>
+          <w:lang w:val="ca-ES"/>
+        </w:rPr>
+      </w:pPr>
+      <w:r>
+        <w:rPr>
+          <w:rFonts w:cs="Times New Roman"/>
+          <w:highlight w:val="green"/>
           <w:lang w:val="ca-ES"/>
         </w:rPr>
         <w:t>Afegir alguns ADVERBIS:</w:t>
@@ -1694,6 +1696,7 @@
           <w:i/>
           <w:sz w:val="24"/>
           <w:szCs w:val="24"/>
+          <w:highlight w:val="green"/>
           <w:lang w:val="ca-ES"/>
         </w:rPr>
       </w:pPr>
@@ -1702,6 +1705,7 @@
           <w:rFonts w:cs="Times New Roman"/>
           <w:sz w:val="24"/>
           <w:szCs w:val="24"/>
+          <w:highlight w:val="green"/>
           <w:lang w:val="ca-ES"/>
         </w:rPr>
         <w:t>de pressa</w:t>
@@ -1721,6 +1725,7 @@
           <w:i/>
           <w:sz w:val="24"/>
           <w:szCs w:val="24"/>
+          <w:highlight w:val="green"/>
           <w:lang w:val="ca-ES"/>
         </w:rPr>
       </w:pPr>
@@ -1729,6 +1734,7 @@
           <w:rFonts w:cs="Times New Roman"/>
           <w:sz w:val="24"/>
           <w:szCs w:val="24"/>
+          <w:highlight w:val="green"/>
           <w:lang w:val="ca-ES"/>
         </w:rPr>
         <w:t>a poc a poc/ lentament</w:t>
@@ -1748,6 +1754,7 @@
           <w:i/>
           <w:sz w:val="24"/>
           <w:szCs w:val="24"/>
+          <w:highlight w:val="green"/>
           <w:lang w:val="ca-ES"/>
         </w:rPr>
       </w:pPr>
@@ -1756,6 +1763,7 @@
           <w:rFonts w:cs="Times New Roman"/>
           <w:sz w:val="24"/>
           <w:szCs w:val="24"/>
+          <w:highlight w:val="green"/>
           <w:lang w:val="ca-ES"/>
         </w:rPr>
         <w:t>massa</w:t>
@@ -1775,6 +1783,7 @@
           <w:i/>
           <w:sz w:val="24"/>
           <w:szCs w:val="24"/>
+          <w:highlight w:val="green"/>
           <w:lang w:val="ca-ES"/>
         </w:rPr>
       </w:pPr>
@@ -1783,6 +1792,7 @@
           <w:rFonts w:cs="Times New Roman"/>
           <w:sz w:val="24"/>
           <w:szCs w:val="24"/>
+          <w:highlight w:val="green"/>
           <w:lang w:val="ca-ES"/>
         </w:rPr>
         <w:t>prou</w:t>
@@ -1802,6 +1812,7 @@
           <w:i/>
           <w:sz w:val="24"/>
           <w:szCs w:val="24"/>
+          <w:highlight w:val="green"/>
           <w:lang w:val="ca-ES"/>
         </w:rPr>
       </w:pPr>
@@ -1810,6 +1821,7 @@
           <w:rFonts w:cs="Times New Roman"/>
           <w:sz w:val="24"/>
           <w:szCs w:val="24"/>
+          <w:highlight w:val="green"/>
           <w:lang w:val="ca-ES"/>
         </w:rPr>
         <w:t>així</w:t>
@@ -1829,6 +1841,7 @@
           <w:i/>
           <w:sz w:val="24"/>
           <w:szCs w:val="24"/>
+          <w:highlight w:val="green"/>
           <w:lang w:val="ca-ES"/>
         </w:rPr>
       </w:pPr>
@@ -1837,6 +1850,7 @@
           <w:rFonts w:cs="Times New Roman"/>
           <w:sz w:val="24"/>
           <w:szCs w:val="24"/>
+          <w:highlight w:val="green"/>
           <w:lang w:val="ca-ES"/>
         </w:rPr>
         <w:t>mai</w:t>
@@ -1856,6 +1870,7 @@
           <w:i/>
           <w:sz w:val="24"/>
           <w:szCs w:val="24"/>
+          <w:highlight w:val="green"/>
           <w:lang w:val="ca-ES"/>
         </w:rPr>
       </w:pPr>
@@ -1864,6 +1879,7 @@
           <w:rFonts w:cs="Times New Roman"/>
           <w:sz w:val="24"/>
           <w:szCs w:val="24"/>
+          <w:highlight w:val="green"/>
           <w:lang w:val="ca-ES"/>
         </w:rPr>
         <w:t>sempre</w:t>
@@ -1883,6 +1899,7 @@
           <w:i/>
           <w:sz w:val="24"/>
           <w:szCs w:val="24"/>
+          <w:highlight w:val="green"/>
           <w:lang w:val="ca-ES"/>
         </w:rPr>
       </w:pPr>
@@ -1891,6 +1908,7 @@
           <w:rFonts w:cs="Times New Roman"/>
           <w:sz w:val="24"/>
           <w:szCs w:val="24"/>
+          <w:highlight w:val="green"/>
           <w:lang w:val="ca-ES"/>
         </w:rPr>
         <w:t>a vegades</w:t>
@@ -1910,6 +1928,7 @@
           <w:i/>
           <w:sz w:val="24"/>
           <w:szCs w:val="24"/>
+          <w:highlight w:val="green"/>
           <w:lang w:val="ca-ES"/>
         </w:rPr>
       </w:pPr>
@@ -1918,6 +1937,7 @@
           <w:rFonts w:cs="Times New Roman"/>
           <w:sz w:val="24"/>
           <w:szCs w:val="24"/>
+          <w:highlight w:val="green"/>
           <w:lang w:val="ca-ES"/>
         </w:rPr>
         <w:t>encara</w:t>
@@ -2437,11 +2457,13 @@
         <w:spacing w:line="276" w:lineRule="auto"/>
         <w:jc w:val="both"/>
         <w:rPr>
-          <w:lang w:val="ca-ES"/>
-        </w:rPr>
-      </w:pPr>
-      <w:r>
-        <w:rPr>
+          <w:highlight w:val="green"/>
+          <w:lang w:val="ca-ES"/>
+        </w:rPr>
+      </w:pPr>
+      <w:r>
+        <w:rPr>
+          <w:highlight w:val="green"/>
           <w:lang w:val="ca-ES"/>
         </w:rPr>
         <w:t>Estar  en forma</w:t>
@@ -2483,11 +2505,13 @@
         <w:spacing w:line="276" w:lineRule="auto"/>
         <w:jc w:val="both"/>
         <w:rPr>
-          <w:lang w:val="ca-ES"/>
-        </w:rPr>
-      </w:pPr>
-      <w:r>
-        <w:rPr>
+          <w:highlight w:val="green"/>
+          <w:lang w:val="ca-ES"/>
+        </w:rPr>
+      </w:pPr>
+      <w:r>
+        <w:rPr>
+          <w:highlight w:val="green"/>
           <w:lang w:val="ca-ES"/>
         </w:rPr>
         <w:t>Fer un petó/petons</w:t>
@@ -4797,7 +4821,14 @@
           <w:rFonts w:cs="Times New Roman"/>
           <w:lang w:val="ca-ES"/>
         </w:rPr>
-        <w:t xml:space="preserve"> Fer nova columna als paterns per a la partícula “se” per a verbs com ara </w:t>
+        <w:t xml:space="preserve"> Fer nova columna als paterns per a la partícula “se” per a verbs</w:t>
+      </w:r>
+      <w:r>
+        <w:rPr>
+          <w:rFonts w:cs="Times New Roman"/>
+          <w:lang w:val="ca-ES"/>
+        </w:rPr>
+        <w:t xml:space="preserve"> com ara </w:t>
       </w:r>
       <w:proofErr w:type="spellStart"/>
       <w:r>
@@ -4829,7 +4860,37 @@
           <w:rFonts w:cs="Times New Roman"/>
           <w:lang w:val="ca-ES"/>
         </w:rPr>
-        <w:t xml:space="preserve"> X), romperes (se me ha roto X).</w:t>
+        <w:t xml:space="preserve">), </w:t>
+      </w:r>
+      <w:proofErr w:type="spellStart"/>
+      <w:r>
+        <w:rPr>
+          <w:rFonts w:cs="Times New Roman"/>
+          <w:lang w:val="ca-ES"/>
+        </w:rPr>
+        <w:t>rompers</w:t>
+      </w:r>
+      <w:r>
+        <w:rPr>
+          <w:rFonts w:cs="Times New Roman"/>
+          <w:lang w:val="ca-ES"/>
+        </w:rPr>
+        <w:t>e</w:t>
+      </w:r>
+      <w:proofErr w:type="spellEnd"/>
+      <w:r>
+        <w:rPr>
+          <w:rFonts w:cs="Times New Roman"/>
+          <w:lang w:val="ca-ES"/>
+        </w:rPr>
+        <w:t xml:space="preserve"> (se me ha roto</w:t>
+      </w:r>
+      <w:r>
+        <w:rPr>
+          <w:rFonts w:cs="Times New Roman"/>
+          <w:lang w:val="ca-ES"/>
+        </w:rPr>
+        <w:t>).</w:t>
       </w:r>
     </w:p>
     <w:p>
@@ -5376,123 +5437,353 @@
           <w:lang w:val="ca-ES"/>
         </w:rPr>
       </w:pPr>
+      <w:r>
+        <w:rPr>
+          <w:rFonts w:cs="Times New Roman"/>
+          <w:b/>
+          <w:highlight w:val="green"/>
+          <w:lang w:val="ca-ES"/>
+        </w:rPr>
+        <w:t>IMPORTANT:</w:t>
+      </w:r>
+      <w:r>
+        <w:rPr>
+          <w:rFonts w:cs="Times New Roman"/>
+          <w:highlight w:val="green"/>
+          <w:lang w:val="ca-ES"/>
+        </w:rPr>
+        <w:t xml:space="preserve"> </w:t>
+      </w:r>
+      <w:proofErr w:type="spellStart"/>
+      <w:r>
+        <w:rPr>
+          <w:rFonts w:cs="Times New Roman"/>
+          <w:highlight w:val="green"/>
+          <w:lang w:val="ca-ES"/>
+        </w:rPr>
+        <w:t>Google</w:t>
+      </w:r>
+      <w:proofErr w:type="spellEnd"/>
+      <w:r>
+        <w:rPr>
+          <w:rFonts w:cs="Times New Roman"/>
+          <w:highlight w:val="green"/>
+          <w:lang w:val="ca-ES"/>
+        </w:rPr>
+        <w:t xml:space="preserve"> </w:t>
+      </w:r>
+      <w:proofErr w:type="spellStart"/>
+      <w:r>
+        <w:rPr>
+          <w:rFonts w:cs="Times New Roman"/>
+          <w:highlight w:val="green"/>
+          <w:lang w:val="ca-ES"/>
+        </w:rPr>
+        <w:t>translate</w:t>
+      </w:r>
+      <w:proofErr w:type="spellEnd"/>
+      <w:r>
+        <w:rPr>
+          <w:rFonts w:cs="Times New Roman"/>
+          <w:highlight w:val="green"/>
+          <w:lang w:val="ca-ES"/>
+        </w:rPr>
+        <w:t xml:space="preserve"> - si </w:t>
+      </w:r>
+      <w:proofErr w:type="spellStart"/>
+      <w:r>
+        <w:rPr>
+          <w:rFonts w:cs="Times New Roman"/>
+          <w:highlight w:val="green"/>
+          <w:lang w:val="ca-ES"/>
+        </w:rPr>
+        <w:t>language</w:t>
+      </w:r>
+      <w:proofErr w:type="spellEnd"/>
+      <w:r>
+        <w:rPr>
+          <w:rFonts w:cs="Times New Roman"/>
+          <w:highlight w:val="green"/>
+          <w:lang w:val="ca-ES"/>
+        </w:rPr>
+        <w:t xml:space="preserve"> d’expansió no pot expandir, que agafi el castellà i faci </w:t>
+      </w:r>
+      <w:proofErr w:type="spellStart"/>
+      <w:r>
+        <w:rPr>
+          <w:rFonts w:cs="Times New Roman"/>
+          <w:highlight w:val="green"/>
+          <w:lang w:val="ca-ES"/>
+        </w:rPr>
+        <w:t>Google</w:t>
+      </w:r>
+      <w:proofErr w:type="spellEnd"/>
+      <w:r>
+        <w:rPr>
+          <w:rFonts w:cs="Times New Roman"/>
+          <w:highlight w:val="green"/>
+          <w:lang w:val="ca-ES"/>
+        </w:rPr>
+        <w:t xml:space="preserve"> </w:t>
+      </w:r>
+      <w:proofErr w:type="spellStart"/>
+      <w:r>
+        <w:rPr>
+          <w:rFonts w:cs="Times New Roman"/>
+          <w:highlight w:val="green"/>
+          <w:lang w:val="ca-ES"/>
+        </w:rPr>
+        <w:t>Translate</w:t>
+      </w:r>
+      <w:proofErr w:type="spellEnd"/>
+      <w:r>
+        <w:rPr>
+          <w:rFonts w:cs="Times New Roman"/>
+          <w:highlight w:val="green"/>
+          <w:lang w:val="ca-ES"/>
+        </w:rPr>
+        <w:t>.</w:t>
+      </w:r>
+      <w:r>
+        <w:rPr>
+          <w:rFonts w:cs="Times New Roman"/>
+          <w:highlight w:val="green"/>
+          <w:lang w:val="ca-ES"/>
+        </w:rPr>
+        <w:t xml:space="preserve"> Ho ha de fer si Language d’expansió és diferent que el de Interface.</w:t>
+      </w:r>
+    </w:p>
+    <w:p>
+      <w:pPr>
+        <w:jc w:val="both"/>
+        <w:rPr>
+          <w:rFonts w:cs="Times New Roman"/>
+          <w:lang w:val="ca-ES"/>
+        </w:rPr>
+      </w:pPr>
+    </w:p>
+    <w:p>
+      <w:pPr>
+        <w:jc w:val="both"/>
+        <w:rPr>
+          <w:rFonts w:cs="Times New Roman"/>
+          <w:lang w:val="ca-ES"/>
+        </w:rPr>
+      </w:pPr>
+      <w:r>
+        <w:rPr>
+          <w:rFonts w:cs="Times New Roman"/>
+          <w:b/>
+          <w:highlight w:val="green"/>
+          <w:lang w:val="ca-ES"/>
+        </w:rPr>
+        <w:t>IMPORTANT:</w:t>
+      </w:r>
+      <w:r>
+        <w:rPr>
+          <w:rFonts w:cs="Times New Roman"/>
+          <w:highlight w:val="green"/>
+          <w:lang w:val="ca-ES"/>
+        </w:rPr>
+        <w:t xml:space="preserve"> Que els adverbis de lloc complementin a noms encara que no omplin un </w:t>
+      </w:r>
+      <w:proofErr w:type="spellStart"/>
+      <w:r>
+        <w:rPr>
+          <w:rFonts w:cs="Times New Roman"/>
+          <w:highlight w:val="green"/>
+          <w:lang w:val="ca-ES"/>
+        </w:rPr>
+        <w:t>slot</w:t>
+      </w:r>
+      <w:proofErr w:type="spellEnd"/>
+      <w:r>
+        <w:rPr>
+          <w:rFonts w:cs="Times New Roman"/>
+          <w:highlight w:val="green"/>
+          <w:lang w:val="ca-ES"/>
+        </w:rPr>
+        <w:t xml:space="preserve"> de lloc.</w:t>
+      </w:r>
+    </w:p>
+    <w:p>
+      <w:pPr>
+        <w:jc w:val="both"/>
+        <w:rPr>
+          <w:rFonts w:cs="Times New Roman"/>
+          <w:lang w:val="ca-ES"/>
+        </w:rPr>
+      </w:pPr>
+    </w:p>
+    <w:p>
+      <w:pPr>
+        <w:jc w:val="both"/>
+        <w:rPr>
+          <w:rFonts w:cs="Times New Roman"/>
+          <w:lang w:val="ca-ES"/>
+        </w:rPr>
+      </w:pPr>
+      <w:r>
+        <w:rPr>
+          <w:rFonts w:cs="Times New Roman"/>
+          <w:b/>
+          <w:highlight w:val="lightGray"/>
+          <w:lang w:val="ca-ES"/>
+        </w:rPr>
+        <w:t>IMPORTANT:</w:t>
+      </w:r>
+      <w:r>
+        <w:rPr>
+          <w:rFonts w:cs="Times New Roman"/>
+          <w:highlight w:val="lightGray"/>
+          <w:lang w:val="ca-ES"/>
+        </w:rPr>
+        <w:t xml:space="preserve"> Quan un </w:t>
+      </w:r>
+      <w:proofErr w:type="spellStart"/>
+      <w:r>
+        <w:rPr>
+          <w:rFonts w:cs="Times New Roman"/>
+          <w:highlight w:val="lightGray"/>
+          <w:lang w:val="ca-ES"/>
+        </w:rPr>
+        <w:t>slot</w:t>
+      </w:r>
+      <w:proofErr w:type="spellEnd"/>
+      <w:r>
+        <w:rPr>
+          <w:rFonts w:cs="Times New Roman"/>
+          <w:highlight w:val="lightGray"/>
+          <w:lang w:val="ca-ES"/>
+        </w:rPr>
+        <w:t xml:space="preserve"> sigui obligatori i no tingui cap valor per defecte, que no posi la preposició si no ha fet servir aquell </w:t>
+      </w:r>
+      <w:proofErr w:type="spellStart"/>
+      <w:r>
+        <w:rPr>
+          <w:rFonts w:cs="Times New Roman"/>
+          <w:highlight w:val="lightGray"/>
+          <w:lang w:val="ca-ES"/>
+        </w:rPr>
+        <w:t>slot</w:t>
+      </w:r>
+      <w:proofErr w:type="spellEnd"/>
+      <w:r>
+        <w:rPr>
+          <w:rFonts w:cs="Times New Roman"/>
+          <w:highlight w:val="lightGray"/>
+          <w:lang w:val="ca-ES"/>
+        </w:rPr>
+        <w:t>.</w:t>
+      </w:r>
+    </w:p>
+    <w:p>
+      <w:pPr>
+        <w:jc w:val="both"/>
+        <w:rPr>
+          <w:rFonts w:cs="Times New Roman"/>
+          <w:lang w:val="ca-ES"/>
+        </w:rPr>
+      </w:pPr>
+    </w:p>
+    <w:p>
+      <w:pPr>
+        <w:jc w:val="both"/>
+        <w:rPr>
+          <w:rFonts w:cs="Times New Roman"/>
+          <w:lang w:val="ca-ES"/>
+        </w:rPr>
+      </w:pPr>
+      <w:r>
+        <w:rPr>
+          <w:rFonts w:cs="Times New Roman"/>
+          <w:highlight w:val="cyan"/>
+          <w:lang w:val="ca-ES"/>
+        </w:rPr>
+        <w:t xml:space="preserve">IMPORTANT: Repassar patrons del verb estar -&gt; </w:t>
+      </w:r>
+      <w:proofErr w:type="spellStart"/>
+      <w:r>
+        <w:rPr>
+          <w:rFonts w:cs="Times New Roman"/>
+          <w:highlight w:val="cyan"/>
+          <w:lang w:val="ca-ES"/>
+        </w:rPr>
+        <w:t>Abuela</w:t>
+      </w:r>
+      <w:proofErr w:type="spellEnd"/>
+      <w:r>
+        <w:rPr>
+          <w:rFonts w:cs="Times New Roman"/>
+          <w:highlight w:val="cyan"/>
+          <w:lang w:val="ca-ES"/>
+        </w:rPr>
+        <w:t xml:space="preserve"> / estar (La </w:t>
+      </w:r>
+      <w:proofErr w:type="spellStart"/>
+      <w:r>
+        <w:rPr>
+          <w:rFonts w:cs="Times New Roman"/>
+          <w:highlight w:val="cyan"/>
+          <w:lang w:val="ca-ES"/>
+        </w:rPr>
+        <w:t>abuela</w:t>
+      </w:r>
+      <w:proofErr w:type="spellEnd"/>
+      <w:r>
+        <w:rPr>
+          <w:rFonts w:cs="Times New Roman"/>
+          <w:highlight w:val="cyan"/>
+          <w:lang w:val="ca-ES"/>
+        </w:rPr>
+        <w:t xml:space="preserve"> </w:t>
+      </w:r>
+      <w:proofErr w:type="spellStart"/>
+      <w:r>
+        <w:rPr>
+          <w:rFonts w:cs="Times New Roman"/>
+          <w:highlight w:val="cyan"/>
+          <w:lang w:val="ca-ES"/>
+        </w:rPr>
+        <w:t>está</w:t>
+      </w:r>
+      <w:proofErr w:type="spellEnd"/>
+      <w:r>
+        <w:rPr>
+          <w:rFonts w:cs="Times New Roman"/>
+          <w:highlight w:val="cyan"/>
+          <w:lang w:val="ca-ES"/>
+        </w:rPr>
+        <w:t xml:space="preserve"> con </w:t>
+      </w:r>
+      <w:proofErr w:type="spellStart"/>
+      <w:r>
+        <w:rPr>
+          <w:rFonts w:cs="Times New Roman"/>
+          <w:highlight w:val="cyan"/>
+          <w:lang w:val="ca-ES"/>
+        </w:rPr>
+        <w:t>alguien</w:t>
+      </w:r>
+      <w:proofErr w:type="spellEnd"/>
+      <w:r>
+        <w:rPr>
+          <w:rFonts w:cs="Times New Roman"/>
+          <w:highlight w:val="cyan"/>
+          <w:lang w:val="ca-ES"/>
+        </w:rPr>
+        <w:t xml:space="preserve">). </w:t>
+      </w:r>
+      <w:r>
+        <w:rPr>
+          <w:rFonts w:cs="Times New Roman"/>
+          <w:highlight w:val="lightGray"/>
+          <w:lang w:val="ca-ES"/>
+        </w:rPr>
+        <w:t>Mirar per què aquest patró surt el primer. Que no sigui el que té més punts.</w:t>
+      </w:r>
       <w:bookmarkStart w:id="0" w:name="_GoBack"/>
       <w:bookmarkEnd w:id="0"/>
-      <w:r>
-        <w:rPr>
-          <w:rFonts w:cs="Times New Roman"/>
-          <w:b/>
-          <w:highlight w:val="lightGray"/>
-          <w:lang w:val="ca-ES"/>
-        </w:rPr>
-        <w:t>IMPORTANT:</w:t>
-      </w:r>
-      <w:r>
-        <w:rPr>
-          <w:rFonts w:cs="Times New Roman"/>
-          <w:highlight w:val="lightGray"/>
-          <w:lang w:val="ca-ES"/>
-        </w:rPr>
-        <w:t xml:space="preserve"> </w:t>
-      </w:r>
-      <w:proofErr w:type="spellStart"/>
-      <w:r>
-        <w:rPr>
-          <w:rFonts w:cs="Times New Roman"/>
-          <w:highlight w:val="lightGray"/>
-          <w:lang w:val="ca-ES"/>
-        </w:rPr>
-        <w:t>Google</w:t>
-      </w:r>
-      <w:proofErr w:type="spellEnd"/>
-      <w:r>
-        <w:rPr>
-          <w:rFonts w:cs="Times New Roman"/>
-          <w:highlight w:val="lightGray"/>
-          <w:lang w:val="ca-ES"/>
-        </w:rPr>
-        <w:t xml:space="preserve"> </w:t>
-      </w:r>
-      <w:proofErr w:type="spellStart"/>
-      <w:r>
-        <w:rPr>
-          <w:rFonts w:cs="Times New Roman"/>
-          <w:highlight w:val="lightGray"/>
-          <w:lang w:val="ca-ES"/>
-        </w:rPr>
-        <w:t>translate</w:t>
-      </w:r>
-      <w:proofErr w:type="spellEnd"/>
-      <w:r>
-        <w:rPr>
-          <w:rFonts w:cs="Times New Roman"/>
-          <w:highlight w:val="lightGray"/>
-          <w:lang w:val="ca-ES"/>
-        </w:rPr>
-        <w:t xml:space="preserve"> - si </w:t>
-      </w:r>
-      <w:proofErr w:type="spellStart"/>
-      <w:r>
-        <w:rPr>
-          <w:rFonts w:cs="Times New Roman"/>
-          <w:highlight w:val="lightGray"/>
-          <w:lang w:val="ca-ES"/>
-        </w:rPr>
-        <w:t>language</w:t>
-      </w:r>
-      <w:proofErr w:type="spellEnd"/>
-      <w:r>
-        <w:rPr>
-          <w:rFonts w:cs="Times New Roman"/>
-          <w:highlight w:val="lightGray"/>
-          <w:lang w:val="ca-ES"/>
-        </w:rPr>
-        <w:t xml:space="preserve"> d’expansió no pot expandir, que agafi el castellà i faci </w:t>
-      </w:r>
-      <w:proofErr w:type="spellStart"/>
-      <w:r>
-        <w:rPr>
-          <w:rFonts w:cs="Times New Roman"/>
-          <w:highlight w:val="lightGray"/>
-          <w:lang w:val="ca-ES"/>
-        </w:rPr>
-        <w:t>Google</w:t>
-      </w:r>
-      <w:proofErr w:type="spellEnd"/>
-      <w:r>
-        <w:rPr>
-          <w:rFonts w:cs="Times New Roman"/>
-          <w:highlight w:val="lightGray"/>
-          <w:lang w:val="ca-ES"/>
-        </w:rPr>
-        <w:t xml:space="preserve"> </w:t>
-      </w:r>
-      <w:proofErr w:type="spellStart"/>
-      <w:r>
-        <w:rPr>
-          <w:rFonts w:cs="Times New Roman"/>
-          <w:highlight w:val="lightGray"/>
-          <w:lang w:val="ca-ES"/>
-        </w:rPr>
-        <w:t>Translate</w:t>
-      </w:r>
-      <w:proofErr w:type="spellEnd"/>
-      <w:r>
-        <w:rPr>
-          <w:rFonts w:cs="Times New Roman"/>
-          <w:highlight w:val="lightGray"/>
-          <w:lang w:val="ca-ES"/>
-        </w:rPr>
-        <w:t>.</w:t>
-      </w:r>
-      <w:r>
-        <w:rPr>
-          <w:rFonts w:cs="Times New Roman"/>
-          <w:highlight w:val="lightGray"/>
-          <w:lang w:val="ca-ES"/>
-        </w:rPr>
-        <w:t xml:space="preserve"> Ho ha de fer si Language d’expansió és diferent que el de Interface.</w:t>
-      </w:r>
     </w:p>
     <w:sectPr>
       <w:pgSz w:w="11900" w:h="16840"/>

</xml_diff>